<commit_message>
Commit any Change and build a baseline
</commit_message>
<xml_diff>
--- a/Git 101 with TortoiseGit.docx
+++ b/Git 101 with TortoiseGit.docx
@@ -203,6 +203,47 @@
     </w:p>
     <w:p/>
     <w:p/>
+    <w:p/>
+    <w:p>
+      <w:r>
+        <w:lastRenderedPageBreak/>
+        <w:drawing>
+          <wp:inline distT="0" distB="0" distL="0" distR="0" wp14:anchorId="2219554D" wp14:editId="3D2618A0">
+            <wp:extent cx="5943600" cy="5040630"/>
+            <wp:effectExtent l="0" t="0" r="0" b="7620"/>
+            <wp:docPr id="97743991" name="Picture 1"/>
+            <wp:cNvGraphicFramePr>
+              <a:graphicFrameLocks xmlns:a="http://schemas.openxmlformats.org/drawingml/2006/main" noChangeAspect="1"/>
+            </wp:cNvGraphicFramePr>
+            <a:graphic xmlns:a="http://schemas.openxmlformats.org/drawingml/2006/main">
+              <a:graphicData uri="http://schemas.openxmlformats.org/drawingml/2006/picture">
+                <pic:pic xmlns:pic="http://schemas.openxmlformats.org/drawingml/2006/picture">
+                  <pic:nvPicPr>
+                    <pic:cNvPr id="97743991" name=""/>
+                    <pic:cNvPicPr/>
+                  </pic:nvPicPr>
+                  <pic:blipFill>
+                    <a:blip r:embed="rId8"/>
+                    <a:stretch>
+                      <a:fillRect/>
+                    </a:stretch>
+                  </pic:blipFill>
+                  <pic:spPr>
+                    <a:xfrm>
+                      <a:off x="0" y="0"/>
+                      <a:ext cx="5943600" cy="5040630"/>
+                    </a:xfrm>
+                    <a:prstGeom prst="rect">
+                      <a:avLst/>
+                    </a:prstGeom>
+                  </pic:spPr>
+                </pic:pic>
+              </a:graphicData>
+            </a:graphic>
+          </wp:inline>
+        </w:drawing>
+      </w:r>
+    </w:p>
     <w:sectPr>
       <w:pgSz w:w="12240" w:h="15840"/>
       <w:pgMar w:top="1440" w:right="1440" w:bottom="1440" w:left="1440" w:header="720" w:footer="720" w:gutter="0"/>

</xml_diff>